<commit_message>
Updated Work tracker doc
</commit_message>
<xml_diff>
--- a/WorkTracker.docx
+++ b/WorkTracker.docx
@@ -311,12 +311,12 @@
               <wp:anchor behindDoc="0" distT="0" distB="0" distL="0" distR="0" simplePos="0" locked="0" layoutInCell="1" allowOverlap="1" relativeHeight="2">
                 <wp:simplePos x="0" y="0"/>
                 <wp:positionH relativeFrom="column">
-                  <wp:posOffset>-127000</wp:posOffset>
+                  <wp:posOffset>-125730</wp:posOffset>
                 </wp:positionH>
                 <wp:positionV relativeFrom="paragraph">
                   <wp:posOffset>104775</wp:posOffset>
                 </wp:positionV>
-                <wp:extent cx="6423025" cy="1905"/>
+                <wp:extent cx="6423660" cy="2540"/>
                 <wp:effectExtent l="0" t="0" r="0" b="0"/>
                 <wp:wrapNone/>
                 <wp:docPr id="1" name="Shape1"/>
@@ -327,7 +327,7 @@
                       <wps:spPr>
                         <a:xfrm>
                           <a:off x="0" y="0"/>
-                          <a:ext cx="6422400" cy="1440"/>
+                          <a:ext cx="6423120" cy="1800"/>
                         </a:xfrm>
                         <a:prstGeom prst="line">
                           <a:avLst/>
@@ -354,7 +354,7 @@
           </mc:Choice>
           <mc:Fallback>
             <w:pict>
-              <v:line id="shape_0" from="-10.05pt,8.25pt" to="495.6pt,8.3pt" ID="Shape1" stroked="t" style="position:absolute">
+              <v:line id="shape_0" from="-9.95pt,8.25pt" to="495.75pt,8.35pt" ID="Shape1" stroked="t" style="position:absolute">
                 <v:stroke color="black" weight="36360" joinstyle="round" endcap="flat"/>
                 <v:fill o:detectmouseclick="t" on="false"/>
               </v:line>
@@ -640,12 +640,12 @@
               <wp:anchor behindDoc="0" distT="0" distB="0" distL="0" distR="0" simplePos="0" locked="0" layoutInCell="1" allowOverlap="1" relativeHeight="3">
                 <wp:simplePos x="0" y="0"/>
                 <wp:positionH relativeFrom="column">
-                  <wp:posOffset>-127000</wp:posOffset>
+                  <wp:posOffset>-125730</wp:posOffset>
                 </wp:positionH>
                 <wp:positionV relativeFrom="paragraph">
                   <wp:posOffset>104775</wp:posOffset>
                 </wp:positionV>
-                <wp:extent cx="6423025" cy="1905"/>
+                <wp:extent cx="6423660" cy="2540"/>
                 <wp:effectExtent l="0" t="0" r="0" b="0"/>
                 <wp:wrapNone/>
                 <wp:docPr id="2" name="Shape1"/>
@@ -656,7 +656,7 @@
                       <wps:spPr>
                         <a:xfrm>
                           <a:off x="0" y="0"/>
-                          <a:ext cx="6422400" cy="1440"/>
+                          <a:ext cx="6423120" cy="1800"/>
                         </a:xfrm>
                         <a:prstGeom prst="line">
                           <a:avLst/>
@@ -683,7 +683,7 @@
           </mc:Choice>
           <mc:Fallback>
             <w:pict>
-              <v:line id="shape_0" from="-10.05pt,8.25pt" to="495.6pt,8.3pt" ID="Shape1" stroked="t" style="position:absolute">
+              <v:line id="shape_0" from="-9.95pt,8.25pt" to="495.75pt,8.35pt" ID="Shape1" stroked="t" style="position:absolute">
                 <v:stroke color="black" weight="36360" joinstyle="round" endcap="flat"/>
                 <v:fill o:detectmouseclick="t" on="false"/>
               </v:line>
@@ -850,12 +850,12 @@
               <wp:anchor behindDoc="0" distT="0" distB="0" distL="0" distR="0" simplePos="0" locked="0" layoutInCell="1" allowOverlap="1" relativeHeight="4">
                 <wp:simplePos x="0" y="0"/>
                 <wp:positionH relativeFrom="column">
-                  <wp:posOffset>-127000</wp:posOffset>
+                  <wp:posOffset>-125730</wp:posOffset>
                 </wp:positionH>
                 <wp:positionV relativeFrom="paragraph">
                   <wp:posOffset>104775</wp:posOffset>
                 </wp:positionV>
-                <wp:extent cx="6423025" cy="1905"/>
+                <wp:extent cx="6423660" cy="2540"/>
                 <wp:effectExtent l="0" t="0" r="0" b="0"/>
                 <wp:wrapNone/>
                 <wp:docPr id="3" name="Shape1"/>
@@ -866,7 +866,7 @@
                       <wps:spPr>
                         <a:xfrm>
                           <a:off x="0" y="0"/>
-                          <a:ext cx="6422400" cy="1440"/>
+                          <a:ext cx="6423120" cy="1800"/>
                         </a:xfrm>
                         <a:prstGeom prst="line">
                           <a:avLst/>
@@ -893,7 +893,7 @@
           </mc:Choice>
           <mc:Fallback>
             <w:pict>
-              <v:line id="shape_0" from="-10.05pt,8.25pt" to="495.6pt,8.3pt" ID="Shape1" stroked="t" style="position:absolute">
+              <v:line id="shape_0" from="-9.95pt,8.25pt" to="495.75pt,8.35pt" ID="Shape1" stroked="t" style="position:absolute">
                 <v:stroke color="black" weight="36360" joinstyle="round" endcap="flat"/>
                 <v:fill o:detectmouseclick="t" on="false"/>
               </v:line>
@@ -952,11 +952,7 @@
       </w:pPr>
       <w:r>
         <w:rPr/>
-        <w:t xml:space="preserve">Annoted the images files </w:t>
-      </w:r>
-      <w:r>
-        <w:rPr/>
-        <w:t>using Microsoft vott</w:t>
+        <w:t>Annoted the images files using Microsoft vott</w:t>
       </w:r>
     </w:p>
     <w:p>
@@ -1019,12 +1015,12 @@
               <wp:anchor behindDoc="0" distT="0" distB="0" distL="0" distR="0" simplePos="0" locked="0" layoutInCell="1" allowOverlap="1" relativeHeight="5">
                 <wp:simplePos x="0" y="0"/>
                 <wp:positionH relativeFrom="column">
-                  <wp:posOffset>-127000</wp:posOffset>
+                  <wp:posOffset>-125730</wp:posOffset>
                 </wp:positionH>
                 <wp:positionV relativeFrom="paragraph">
                   <wp:posOffset>104775</wp:posOffset>
                 </wp:positionV>
-                <wp:extent cx="6423025" cy="1905"/>
+                <wp:extent cx="6423660" cy="2540"/>
                 <wp:effectExtent l="0" t="0" r="0" b="0"/>
                 <wp:wrapNone/>
                 <wp:docPr id="4" name="Shape1"/>
@@ -1035,7 +1031,7 @@
                       <wps:spPr>
                         <a:xfrm>
                           <a:off x="0" y="0"/>
-                          <a:ext cx="6422400" cy="1440"/>
+                          <a:ext cx="6423120" cy="1800"/>
                         </a:xfrm>
                         <a:prstGeom prst="line">
                           <a:avLst/>
@@ -1062,7 +1058,7 @@
           </mc:Choice>
           <mc:Fallback>
             <w:pict>
-              <v:line id="shape_0" from="-10.05pt,8.25pt" to="495.6pt,8.3pt" ID="Shape1" stroked="t" style="position:absolute">
+              <v:line id="shape_0" from="-9.95pt,8.25pt" to="495.75pt,8.35pt" ID="Shape1" stroked="t" style="position:absolute">
                 <v:stroke color="black" weight="36360" joinstyle="round" endcap="flat"/>
                 <v:fill o:detectmouseclick="t" on="false"/>
               </v:line>
@@ -1084,17 +1080,7 @@
           <w:szCs w:val="36"/>
           <w:u w:val="single"/>
         </w:rPr>
-        <w:t>27th</w:t>
-      </w:r>
-      <w:r>
-        <w:rPr>
-          <w:b/>
-          <w:bCs/>
-          <w:sz w:val="36"/>
-          <w:szCs w:val="36"/>
-          <w:u w:val="single"/>
-        </w:rPr>
-        <w:t xml:space="preserve"> JULY</w:t>
+        <w:t>27th JULY</w:t>
       </w:r>
     </w:p>
     <w:p>
@@ -1188,9 +1174,12 @@
         <w:pStyle w:val="Heading2"/>
         <w:bidi w:val="0"/>
         <w:spacing w:lineRule="auto" w:line="288" w:before="240" w:after="120"/>
+        <w:jc w:val="left"/>
         <w:rPr>
           <w:rFonts w:ascii="Liberation Sans" w:hAnsi="Liberation Sans"/>
           <w:b w:val="false"/>
+          <w:b w:val="false"/>
+          <w:i w:val="false"/>
           <w:i w:val="false"/>
           <w:caps w:val="false"/>
           <w:smallCaps w:val="false"/>
@@ -1204,7 +1193,6 @@
       </w:pPr>
       <w:r>
         <w:rPr>
-          <w:rFonts w:ascii="Liberation Sans" w:hAnsi="Liberation Sans"/>
           <w:b w:val="false"/>
           <w:i w:val="false"/>
           <w:caps w:val="false"/>
@@ -1226,16 +1214,19 @@
           <w:ilvl w:val="0"/>
           <w:numId w:val="10"/>
         </w:numPr>
-        <w:shd w:fill="FFFFFF" w:val="clear"/>
+        <w:shd w:val="clear" w:fill="FFFFFF"/>
         <w:tabs>
           <w:tab w:val="left" w:pos="0" w:leader="none"/>
         </w:tabs>
         <w:bidi w:val="0"/>
-        <w:spacing w:lineRule="auto" w:line="345" w:before="0" w:after="0"/>
+        <w:spacing w:lineRule="auto" w:line="343" w:before="0" w:after="0"/>
         <w:ind w:left="707" w:hanging="283"/>
+        <w:jc w:val="left"/>
         <w:rPr>
           <w:rFonts w:ascii="Liberation Serif" w:hAnsi="Liberation Serif"/>
           <w:b w:val="false"/>
+          <w:b w:val="false"/>
+          <w:i w:val="false"/>
           <w:i w:val="false"/>
           <w:caps w:val="false"/>
           <w:smallCaps w:val="false"/>
@@ -1249,7 +1240,6 @@
       </w:pPr>
       <w:r>
         <w:rPr>
-          <w:rFonts w:ascii="Liberation Serif" w:hAnsi="Liberation Serif"/>
           <w:b w:val="false"/>
           <w:i w:val="false"/>
           <w:caps w:val="false"/>
@@ -1271,18 +1261,18 @@
           <w:ilvl w:val="0"/>
           <w:numId w:val="10"/>
         </w:numPr>
-        <w:shd w:fill="FFFFFF" w:val="clear"/>
+        <w:shd w:val="clear" w:fill="FFFFFF"/>
         <w:tabs>
           <w:tab w:val="left" w:pos="0" w:leader="none"/>
         </w:tabs>
         <w:bidi w:val="0"/>
-        <w:spacing w:lineRule="auto" w:line="345" w:before="0" w:after="0"/>
+        <w:spacing w:lineRule="auto" w:line="343" w:before="0" w:after="0"/>
         <w:ind w:left="707" w:hanging="283"/>
-        <w:rPr/>
-      </w:pPr>
-      <w:r>
-        <w:rPr>
-          <w:rFonts w:ascii="Liberation Serif" w:hAnsi="Liberation Serif"/>
+        <w:jc w:val="left"/>
+        <w:rPr/>
+      </w:pPr>
+      <w:r>
+        <w:rPr>
           <w:b w:val="false"/>
           <w:i w:val="false"/>
           <w:caps w:val="false"/>
@@ -1304,10 +1294,11 @@
           <w:ilvl w:val="0"/>
           <w:numId w:val="0"/>
         </w:numPr>
-        <w:shd w:fill="FFFFFF" w:val="clear"/>
+        <w:shd w:val="clear" w:fill="FFFFFF"/>
         <w:bidi w:val="0"/>
-        <w:spacing w:lineRule="auto" w:line="345" w:before="0" w:after="0"/>
+        <w:spacing w:lineRule="auto" w:line="343" w:before="0" w:after="0"/>
         <w:ind w:left="707" w:hanging="0"/>
+        <w:jc w:val="left"/>
         <w:rPr/>
       </w:pPr>
       <w:r>
@@ -1316,15 +1307,7 @@
           <w:b w:val="false"/>
           <w:bCs w:val="false"/>
         </w:rPr>
-        <w:t>TrainSelfYolo/1_Image_Annotation/</w:t>
-      </w:r>
-      <w:r>
-        <w:rPr>
-          <w:rStyle w:val="StrongEmphasis"/>
-          <w:b w:val="false"/>
-          <w:bCs w:val="false"/>
-        </w:rPr>
-        <w:t xml:space="preserve">Convert_to_YOLO_format.py </w:t>
+        <w:t xml:space="preserve">TrainSelfYolo/1_Image_Annotation/Convert_to_YOLO_format.py </w:t>
       </w:r>
     </w:p>
     <w:p>
@@ -1334,15 +1317,15 @@
           <w:ilvl w:val="0"/>
           <w:numId w:val="0"/>
         </w:numPr>
-        <w:shd w:fill="FFFFFF" w:val="clear"/>
+        <w:shd w:val="clear" w:fill="FFFFFF"/>
         <w:bidi w:val="0"/>
-        <w:spacing w:lineRule="auto" w:line="345" w:before="0" w:after="0"/>
+        <w:spacing w:lineRule="auto" w:line="343" w:before="0" w:after="0"/>
         <w:ind w:left="707" w:hanging="0"/>
-        <w:rPr/>
-      </w:pPr>
-      <w:r>
-        <w:rPr>
-          <w:rFonts w:ascii="Liberation Serif" w:hAnsi="Liberation Serif"/>
+        <w:jc w:val="left"/>
+        <w:rPr/>
+      </w:pPr>
+      <w:r>
+        <w:rPr>
           <w:b w:val="false"/>
           <w:i w:val="false"/>
           <w:caps w:val="false"/>
@@ -1364,16 +1347,19 @@
           <w:ilvl w:val="0"/>
           <w:numId w:val="10"/>
         </w:numPr>
-        <w:shd w:fill="FFFFFF" w:val="clear"/>
+        <w:shd w:val="clear" w:fill="FFFFFF"/>
         <w:tabs>
           <w:tab w:val="left" w:pos="0" w:leader="none"/>
         </w:tabs>
         <w:bidi w:val="0"/>
-        <w:spacing w:lineRule="auto" w:line="345" w:before="0" w:after="140"/>
+        <w:spacing w:lineRule="auto" w:line="343" w:before="0" w:after="140"/>
         <w:ind w:left="707" w:hanging="283"/>
+        <w:jc w:val="left"/>
         <w:rPr>
           <w:rFonts w:ascii="Liberation Serif" w:hAnsi="Liberation Serif"/>
           <w:b w:val="false"/>
+          <w:b w:val="false"/>
+          <w:i w:val="false"/>
           <w:i w:val="false"/>
           <w:caps w:val="false"/>
           <w:smallCaps w:val="false"/>
@@ -1387,7 +1373,6 @@
       </w:pPr>
       <w:r>
         <w:rPr>
-          <w:rFonts w:ascii="Liberation Serif" w:hAnsi="Liberation Serif"/>
           <w:b w:val="false"/>
           <w:i w:val="false"/>
           <w:caps w:val="false"/>
@@ -1409,16 +1394,19 @@
           <w:ilvl w:val="0"/>
           <w:numId w:val="10"/>
         </w:numPr>
-        <w:shd w:fill="FFFFFF" w:val="clear"/>
+        <w:shd w:val="clear" w:fill="FFFFFF"/>
         <w:tabs>
           <w:tab w:val="left" w:pos="0" w:leader="none"/>
         </w:tabs>
         <w:bidi w:val="0"/>
-        <w:spacing w:lineRule="auto" w:line="345" w:before="0" w:after="140"/>
+        <w:spacing w:lineRule="auto" w:line="343" w:before="0" w:after="140"/>
         <w:ind w:left="707" w:hanging="283"/>
+        <w:jc w:val="left"/>
         <w:rPr>
           <w:rFonts w:ascii="Liberation Serif" w:hAnsi="Liberation Serif"/>
           <w:b w:val="false"/>
+          <w:b w:val="false"/>
+          <w:i w:val="false"/>
           <w:i w:val="false"/>
           <w:caps w:val="false"/>
           <w:smallCaps w:val="false"/>
@@ -1432,7 +1420,6 @@
       </w:pPr>
       <w:r>
         <w:rPr>
-          <w:rFonts w:ascii="Liberation Serif" w:hAnsi="Liberation Serif"/>
           <w:b w:val="false"/>
           <w:i w:val="false"/>
           <w:caps w:val="false"/>
@@ -1452,9 +1439,12 @@
         <w:pStyle w:val="Heading2"/>
         <w:bidi w:val="0"/>
         <w:spacing w:lineRule="auto" w:line="288" w:before="240" w:after="120"/>
+        <w:jc w:val="left"/>
         <w:rPr>
           <w:rFonts w:ascii="Liberation Sans" w:hAnsi="Liberation Sans"/>
           <w:b w:val="false"/>
+          <w:b w:val="false"/>
+          <w:i w:val="false"/>
           <w:i w:val="false"/>
           <w:caps w:val="false"/>
           <w:smallCaps w:val="false"/>
@@ -1468,7 +1458,6 @@
       </w:pPr>
       <w:r>
         <w:rPr>
-          <w:rFonts w:ascii="Liberation Sans" w:hAnsi="Liberation Sans"/>
           <w:b w:val="false"/>
           <w:i w:val="false"/>
           <w:caps w:val="false"/>
@@ -1566,37 +1555,7 @@
           <w:szCs w:val="36"/>
           <w:u w:val="single"/>
         </w:rPr>
-        <w:t>2</w:t>
-      </w:r>
-      <w:r>
-        <w:rPr>
-          <w:b/>
-          <w:bCs/>
-          <w:sz w:val="36"/>
-          <w:szCs w:val="36"/>
-          <w:u w:val="single"/>
-        </w:rPr>
-        <w:t>8</w:t>
-      </w:r>
-      <w:r>
-        <w:rPr>
-          <w:b/>
-          <w:bCs/>
-          <w:sz w:val="36"/>
-          <w:szCs w:val="36"/>
-          <w:u w:val="single"/>
-        </w:rPr>
-        <w:t>th</w:t>
-      </w:r>
-      <w:r>
-        <w:rPr>
-          <w:b/>
-          <w:bCs/>
-          <w:sz w:val="36"/>
-          <w:szCs w:val="36"/>
-          <w:u w:val="single"/>
-        </w:rPr>
-        <w:t xml:space="preserve"> JULY</w:t>
+        <w:t>28th JULY</w:t>
       </w:r>
     </w:p>
     <w:p>
@@ -1778,7 +1737,6 @@
       <w:r>
         <w:rPr>
           <w:rStyle w:val="StrongEmphasis"/>
-          <w:rFonts w:ascii="Liberation Serif" w:hAnsi="Liberation Serif"/>
           <w:b w:val="false"/>
           <w:bCs w:val="false"/>
           <w:i w:val="false"/>
@@ -1856,7 +1814,6 @@
       <w:r>
         <w:rPr>
           <w:rStyle w:val="StrongEmphasis"/>
-          <w:rFonts w:ascii="Liberation Serif" w:hAnsi="Liberation Serif"/>
           <w:b w:val="false"/>
           <w:bCs w:val="false"/>
           <w:i w:val="false"/>
@@ -1869,97 +1826,7 @@
           <w:u w:val="none"/>
           <w:effect w:val="none"/>
         </w:rPr>
-        <w:t>Train</w:t>
-      </w:r>
-      <w:r>
-        <w:rPr>
-          <w:rStyle w:val="StrongEmphasis"/>
-          <w:rFonts w:ascii="Liberation Serif" w:hAnsi="Liberation Serif"/>
-          <w:b w:val="false"/>
-          <w:bCs w:val="false"/>
-          <w:i w:val="false"/>
-          <w:caps w:val="false"/>
-          <w:smallCaps w:val="false"/>
-          <w:strike w:val="false"/>
-          <w:dstrike w:val="false"/>
-          <w:color w:val="00000A"/>
-          <w:sz w:val="24"/>
-          <w:u w:val="none"/>
-          <w:effect w:val="none"/>
-        </w:rPr>
-        <w:t>Self</w:t>
-      </w:r>
-      <w:r>
-        <w:rPr>
-          <w:rStyle w:val="StrongEmphasis"/>
-          <w:rFonts w:ascii="Liberation Serif" w:hAnsi="Liberation Serif"/>
-          <w:b w:val="false"/>
-          <w:bCs w:val="false"/>
-          <w:i w:val="false"/>
-          <w:caps w:val="false"/>
-          <w:smallCaps w:val="false"/>
-          <w:strike w:val="false"/>
-          <w:dstrike w:val="false"/>
-          <w:color w:val="00000A"/>
-          <w:sz w:val="24"/>
-          <w:u w:val="none"/>
-          <w:effect w:val="none"/>
-        </w:rPr>
-        <w:t>Y</w:t>
-      </w:r>
-      <w:r>
-        <w:rPr>
-          <w:rStyle w:val="StrongEmphasis"/>
-          <w:rFonts w:ascii="Liberation Serif" w:hAnsi="Liberation Serif"/>
-          <w:b w:val="false"/>
-          <w:bCs w:val="false"/>
-          <w:i w:val="false"/>
-          <w:caps w:val="false"/>
-          <w:smallCaps w:val="false"/>
-          <w:strike w:val="false"/>
-          <w:dstrike w:val="false"/>
-          <w:color w:val="00000A"/>
-          <w:sz w:val="24"/>
-          <w:u w:val="none"/>
-          <w:effect w:val="none"/>
-        </w:rPr>
-        <w:t>olo</w:t>
-      </w:r>
-      <w:r>
-        <w:rPr>
-          <w:rStyle w:val="StrongEmphasis"/>
-          <w:rFonts w:ascii="Liberation Serif" w:hAnsi="Liberation Serif"/>
-          <w:b w:val="false"/>
-          <w:bCs w:val="false"/>
-          <w:i w:val="false"/>
-          <w:caps w:val="false"/>
-          <w:smallCaps w:val="false"/>
-          <w:strike w:val="false"/>
-          <w:dstrike w:val="false"/>
-          <w:color w:val="00000A"/>
-          <w:sz w:val="24"/>
-          <w:u w:val="none"/>
-          <w:effect w:val="none"/>
-        </w:rPr>
-        <w:t>/</w:t>
-      </w:r>
-      <w:r>
-        <w:rPr>
-          <w:rStyle w:val="StrongEmphasis"/>
-          <w:rFonts w:ascii="Liberation Serif" w:hAnsi="Liberation Serif"/>
-          <w:b w:val="false"/>
-          <w:bCs w:val="false"/>
-          <w:i w:val="false"/>
-          <w:caps w:val="false"/>
-          <w:smallCaps w:val="false"/>
-          <w:strike w:val="false"/>
-          <w:dstrike w:val="false"/>
-          <w:color w:val="00000A"/>
-          <w:sz w:val="24"/>
-          <w:u w:val="none"/>
-          <w:effect w:val="none"/>
-        </w:rPr>
-        <w:t>requirements.txt. Keras version == 2.2.4</w:t>
+        <w:t>TrainSelfYolo/requirements.txt. Keras version == 2.2.4</w:t>
       </w:r>
     </w:p>
     <w:p>
@@ -1974,7 +1841,6 @@
       <w:r>
         <w:rPr>
           <w:rStyle w:val="StrongEmphasis"/>
-          <w:rFonts w:ascii="Liberation Serif" w:hAnsi="Liberation Serif"/>
           <w:b w:val="false"/>
           <w:bCs w:val="false"/>
           <w:i w:val="false"/>
@@ -2049,7 +1915,6 @@
       <w:r>
         <w:rPr>
           <w:rStyle w:val="StrongEmphasis"/>
-          <w:rFonts w:ascii="Liberation Serif" w:hAnsi="Liberation Serif"/>
           <w:b w:val="false"/>
           <w:bCs w:val="false"/>
           <w:i w:val="false"/>
@@ -2062,25 +1927,7 @@
           <w:u w:val="none"/>
           <w:effect w:val="none"/>
         </w:rPr>
-        <w:t xml:space="preserve"> ” inside google colab to replace </w:t>
-      </w:r>
-      <w:r>
-        <w:rPr>
-          <w:rStyle w:val="StrongEmphasis"/>
-          <w:rFonts w:ascii="Liberation Serif" w:hAnsi="Liberation Serif"/>
-          <w:b w:val="false"/>
-          <w:bCs w:val="false"/>
-          <w:i w:val="false"/>
-          <w:caps w:val="false"/>
-          <w:smallCaps w:val="false"/>
-          <w:strike w:val="false"/>
-          <w:dstrike w:val="false"/>
-          <w:color w:val="00000A"/>
-          <w:sz w:val="24"/>
-          <w:u w:val="none"/>
-          <w:effect w:val="none"/>
-        </w:rPr>
-        <w:t>keras with appropriate version</w:t>
+        <w:t xml:space="preserve"> ” inside google colab to replace keras with appropriate version</w:t>
       </w:r>
     </w:p>
     <w:p>
@@ -2095,7 +1942,6 @@
       <w:r>
         <w:rPr>
           <w:rStyle w:val="StrongEmphasis"/>
-          <w:rFonts w:ascii="Liberation Serif" w:hAnsi="Liberation Serif"/>
           <w:b w:val="false"/>
           <w:bCs w:val="false"/>
           <w:i w:val="false"/>
@@ -2181,7 +2027,6 @@
       <w:r>
         <w:rPr>
           <w:rStyle w:val="StrongEmphasis"/>
-          <w:rFonts w:ascii="Liberation Serif" w:hAnsi="Liberation Serif"/>
           <w:b w:val="false"/>
           <w:bCs w:val="false"/>
           <w:i w:val="false"/>
@@ -2205,7 +2050,6 @@
           <w:szCs w:val="28"/>
         </w:rPr>
       </w:pPr>
-      <w:bookmarkStart w:id="4" w:name="__DdeLink__257_558473926"/>
       <w:r>
         <w:rPr>
           <w:sz w:val="28"/>
@@ -2418,8 +2262,6 @@
         <w:ind w:left="720" w:hanging="0"/>
         <w:rPr/>
       </w:pPr>
-      <w:bookmarkStart w:id="5" w:name="__DdeLink__257_558473926"/>
-      <w:bookmarkEnd w:id="5"/>
       <w:r>
         <w:rPr>
           <w:rStyle w:val="StrongEmphasis"/>
@@ -2668,30 +2510,76 @@
     </w:p>
     <w:p>
       <w:pPr>
+        <w:pStyle w:val="Heading2"/>
+        <w:rPr/>
+      </w:pPr>
+      <w:r>
+        <w:rPr>
+          <w:rStyle w:val="StrongEmphasis"/>
+          <w:b w:val="false"/>
+          <w:bCs w:val="false"/>
+        </w:rPr>
+        <w:t>SOLUTION:</w:t>
+      </w:r>
+    </w:p>
+    <w:p>
+      <w:pPr>
         <w:pStyle w:val="TextBody"/>
+        <w:numPr>
+          <w:ilvl w:val="0"/>
+          <w:numId w:val="14"/>
+        </w:numPr>
+        <w:rPr/>
+      </w:pPr>
+      <w:r>
         <w:rPr>
           <w:rStyle w:val="StrongEmphasis"/>
           <w:b w:val="false"/>
-          <w:b w:val="false"/>
           <w:bCs w:val="false"/>
         </w:rPr>
-      </w:pPr>
-      <w:r>
-        <w:rPr/>
-      </w:r>
-    </w:p>
-    <w:p>
-      <w:pPr>
-        <w:pStyle w:val="Heading2"/>
+        <w:t>Inside Train_Utils.py , line number 215 approx</w:t>
+      </w:r>
+    </w:p>
+    <w:p>
+      <w:pPr>
+        <w:pStyle w:val="TextBody"/>
         <w:numPr>
           <w:ilvl w:val="0"/>
           <w:numId w:val="0"/>
         </w:numPr>
         <w:ind w:left="720" w:hanging="0"/>
+        <w:rPr/>
+      </w:pPr>
+      <w:r>
         <w:rPr>
           <w:rStyle w:val="StrongEmphasis"/>
-          <w:rFonts w:ascii="Liberation Serif" w:hAnsi="Liberation Serif"/>
-          <w:b w:val="false"/>
+          <w:b w:val="false"/>
+          <w:bCs w:val="false"/>
+        </w:rPr>
+        <w:t>replace</w:t>
+      </w:r>
+    </w:p>
+    <w:p>
+      <w:pPr>
+        <w:pStyle w:val="TextBody"/>
+        <w:numPr>
+          <w:ilvl w:val="0"/>
+          <w:numId w:val="0"/>
+        </w:numPr>
+        <w:ind w:left="720" w:hanging="0"/>
+        <w:rPr/>
+      </w:pPr>
+      <w:r>
+        <w:rPr>
+          <w:rStyle w:val="StrongEmphasis"/>
+          <w:b w:val="false"/>
+          <w:bCs w:val="false"/>
+        </w:rPr>
+        <w:t xml:space="preserve">“  </w:t>
+      </w:r>
+      <w:r>
+        <w:rPr>
+          <w:rStyle w:val="StrongEmphasis"/>
           <w:b w:val="false"/>
           <w:bCs w:val="false"/>
           <w:i w:val="false"/>
@@ -2705,23 +2593,22 @@
           <w:u w:val="none"/>
           <w:effect w:val="none"/>
         </w:rPr>
-      </w:pPr>
-      <w:r>
-        <w:rPr/>
-      </w:r>
-    </w:p>
-    <w:p>
-      <w:pPr>
-        <w:pStyle w:val="Heading2"/>
+        <w:t xml:space="preserve">def ChangeToOtherMachine(filelist, repo="TrainYourOwnYOLO", remote_machine=""):   ” </w:t>
+      </w:r>
+    </w:p>
+    <w:p>
+      <w:pPr>
+        <w:pStyle w:val="TextBody"/>
         <w:numPr>
           <w:ilvl w:val="0"/>
           <w:numId w:val="0"/>
         </w:numPr>
         <w:ind w:left="720" w:hanging="0"/>
+        <w:rPr/>
+      </w:pPr>
+      <w:r>
         <w:rPr>
           <w:rStyle w:val="StrongEmphasis"/>
-          <w:rFonts w:ascii="Liberation Serif" w:hAnsi="Liberation Serif"/>
-          <w:b w:val="false"/>
           <w:b w:val="false"/>
           <w:bCs w:val="false"/>
           <w:i w:val="false"/>
@@ -2735,18 +2622,22 @@
           <w:u w:val="none"/>
           <w:effect w:val="none"/>
         </w:rPr>
-      </w:pPr>
-      <w:r>
-        <w:rPr/>
-      </w:r>
-    </w:p>
-    <w:p>
-      <w:pPr>
-        <w:pStyle w:val="Heading2"/>
+        <w:t>with</w:t>
+      </w:r>
+    </w:p>
+    <w:p>
+      <w:pPr>
+        <w:pStyle w:val="TextBody"/>
+        <w:numPr>
+          <w:ilvl w:val="0"/>
+          <w:numId w:val="0"/>
+        </w:numPr>
+        <w:ind w:left="720" w:hanging="0"/>
+        <w:rPr/>
+      </w:pPr>
+      <w:r>
         <w:rPr>
           <w:rStyle w:val="StrongEmphasis"/>
-          <w:rFonts w:ascii="Liberation Serif" w:hAnsi="Liberation Serif"/>
-          <w:b w:val="false"/>
           <w:b w:val="false"/>
           <w:bCs w:val="false"/>
           <w:i w:val="false"/>
@@ -2760,23 +2651,11 @@
           <w:u w:val="none"/>
           <w:effect w:val="none"/>
         </w:rPr>
-      </w:pPr>
-      <w:r>
-        <w:rPr/>
-      </w:r>
-    </w:p>
-    <w:p>
-      <w:pPr>
-        <w:pStyle w:val="Heading2"/>
-        <w:numPr>
-          <w:ilvl w:val="0"/>
-          <w:numId w:val="0"/>
-        </w:numPr>
-        <w:ind w:left="720" w:hanging="0"/>
+        <w:t xml:space="preserve">“  </w:t>
+      </w:r>
+      <w:r>
         <w:rPr>
           <w:rStyle w:val="StrongEmphasis"/>
-          <w:rFonts w:ascii="Liberation Serif" w:hAnsi="Liberation Serif"/>
-          <w:b w:val="false"/>
           <w:b w:val="false"/>
           <w:bCs w:val="false"/>
           <w:i w:val="false"/>
@@ -2790,23 +2669,461 @@
           <w:u w:val="none"/>
           <w:effect w:val="none"/>
         </w:rPr>
-      </w:pPr>
-      <w:r>
-        <w:rPr/>
+        <w:t xml:space="preserve">def ChangeToOtherMachine(filelist, repo="TrainSelfYolo", remote_machine=""):   ” </w:t>
       </w:r>
     </w:p>
     <w:p>
       <w:pPr>
         <w:pStyle w:val="TextBody"/>
+        <w:numPr>
+          <w:ilvl w:val="0"/>
+          <w:numId w:val="14"/>
+        </w:numPr>
+        <w:rPr/>
+      </w:pPr>
+      <w:r>
         <w:rPr>
           <w:rStyle w:val="StrongEmphasis"/>
           <w:b w:val="false"/>
-          <w:b w:val="false"/>
           <w:bCs w:val="false"/>
-        </w:rPr>
-      </w:pPr>
-      <w:r>
-        <w:rPr/>
+          <w:i w:val="false"/>
+          <w:caps w:val="false"/>
+          <w:smallCaps w:val="false"/>
+          <w:strike w:val="false"/>
+          <w:dstrike w:val="false"/>
+          <w:color w:val="00000A"/>
+          <w:sz w:val="24"/>
+          <w:szCs w:val="24"/>
+          <w:u w:val="none"/>
+          <w:effect w:val="none"/>
+        </w:rPr>
+        <w:t>This was causing problem as original repository name was  TrainYourOwnYOLO, while we had renamed the folder to TrainSelfYolo</w:t>
+      </w:r>
+    </w:p>
+    <w:p>
+      <w:pPr>
+        <w:pStyle w:val="Heading2"/>
+        <w:rPr/>
+      </w:pPr>
+      <w:r>
+        <w:rPr>
+          <w:rStyle w:val="StrongEmphasis"/>
+          <w:rFonts w:ascii="Liberation Serif" w:hAnsi="Liberation Serif"/>
+          <w:b/>
+          <w:bCs/>
+          <w:i w:val="false"/>
+          <w:caps w:val="false"/>
+          <w:smallCaps w:val="false"/>
+          <w:strike w:val="false"/>
+          <w:dstrike w:val="false"/>
+          <w:color w:val="00000A"/>
+          <w:sz w:val="36"/>
+          <w:szCs w:val="36"/>
+          <w:u w:val="single"/>
+          <w:effect w:val="none"/>
+        </w:rPr>
+        <w:t>2</w:t>
+      </w:r>
+      <w:r>
+        <w:rPr>
+          <w:rStyle w:val="StrongEmphasis"/>
+          <w:rFonts w:ascii="Liberation Serif" w:hAnsi="Liberation Serif"/>
+          <w:b/>
+          <w:bCs/>
+          <w:i w:val="false"/>
+          <w:caps w:val="false"/>
+          <w:smallCaps w:val="false"/>
+          <w:strike w:val="false"/>
+          <w:dstrike w:val="false"/>
+          <w:color w:val="00000A"/>
+          <w:sz w:val="36"/>
+          <w:szCs w:val="36"/>
+          <w:u w:val="single"/>
+          <w:effect w:val="none"/>
+        </w:rPr>
+        <w:t>9</w:t>
+      </w:r>
+      <w:r>
+        <w:rPr>
+          <w:rStyle w:val="StrongEmphasis"/>
+          <w:rFonts w:ascii="Liberation Serif" w:hAnsi="Liberation Serif"/>
+          <w:b/>
+          <w:bCs/>
+          <w:i w:val="false"/>
+          <w:caps w:val="false"/>
+          <w:smallCaps w:val="false"/>
+          <w:strike w:val="false"/>
+          <w:dstrike w:val="false"/>
+          <w:color w:val="00000A"/>
+          <w:sz w:val="36"/>
+          <w:szCs w:val="36"/>
+          <w:u w:val="single"/>
+          <w:effect w:val="none"/>
+        </w:rPr>
+        <w:t>th JULY</w:t>
+      </w:r>
+    </w:p>
+    <w:p>
+      <w:pPr>
+        <w:pStyle w:val="Heading2"/>
+        <w:rPr/>
+      </w:pPr>
+      <w:r>
+        <w:rPr>
+          <w:rStyle w:val="StrongEmphasis"/>
+          <w:b w:val="false"/>
+          <w:bCs w:val="false"/>
+        </w:rPr>
+        <w:t>WORK DONE:</w:t>
+      </w:r>
+    </w:p>
+    <w:p>
+      <w:pPr>
+        <w:pStyle w:val="TextBody"/>
+        <w:numPr>
+          <w:ilvl w:val="0"/>
+          <w:numId w:val="15"/>
+        </w:numPr>
+        <w:rPr/>
+      </w:pPr>
+      <w:r>
+        <w:rPr>
+          <w:rStyle w:val="StrongEmphasis"/>
+          <w:b w:val="false"/>
+          <w:bCs w:val="false"/>
+        </w:rPr>
+        <w:t>Made modifications in Train_YOLO.py to incorporate flags to allow running only initial training phase or running only the latter fine-tuning phase.</w:t>
+      </w:r>
+    </w:p>
+    <w:p>
+      <w:pPr>
+        <w:pStyle w:val="TextBody"/>
+        <w:numPr>
+          <w:ilvl w:val="0"/>
+          <w:numId w:val="15"/>
+        </w:numPr>
+        <w:rPr/>
+      </w:pPr>
+      <w:r>
+        <w:rPr>
+          <w:rStyle w:val="StrongEmphasis"/>
+          <w:b w:val="false"/>
+          <w:bCs w:val="false"/>
+        </w:rPr>
+        <w:t xml:space="preserve">Also made modifications to have differentvalues for epochs of first and second phase with default values of 30 and 10 respectively. Value kept low due to resource limitations </w:t>
+      </w:r>
+    </w:p>
+    <w:p>
+      <w:pPr>
+        <w:pStyle w:val="TextBody"/>
+        <w:numPr>
+          <w:ilvl w:val="0"/>
+          <w:numId w:val="15"/>
+        </w:numPr>
+        <w:rPr/>
+      </w:pPr>
+      <w:r>
+        <w:rPr>
+          <w:rStyle w:val="StrongEmphasis"/>
+          <w:b w:val="false"/>
+          <w:bCs w:val="false"/>
+        </w:rPr>
+        <w:t>Training YOLO (initial training phase with layers freezed). Initial phase weights saved in License_Plate_Detection/TrainSelfYolo/Data/Model_Weights/trained_weights_stage_1.h5</w:t>
+      </w:r>
+    </w:p>
+    <w:p>
+      <w:pPr>
+        <w:pStyle w:val="Heading2"/>
+        <w:rPr/>
+      </w:pPr>
+      <w:r>
+        <w:rPr>
+          <w:rStyle w:val="StrongEmphasis"/>
+          <w:b w:val="false"/>
+          <w:bCs w:val="false"/>
+        </w:rPr>
+        <w:t>NEXT WORK:</w:t>
+      </w:r>
+    </w:p>
+    <w:p>
+      <w:pPr>
+        <w:pStyle w:val="TextBody"/>
+        <w:numPr>
+          <w:ilvl w:val="0"/>
+          <w:numId w:val="16"/>
+        </w:numPr>
+        <w:rPr/>
+      </w:pPr>
+      <w:r>
+        <w:rPr>
+          <w:rStyle w:val="StrongEmphasis"/>
+          <w:b w:val="false"/>
+          <w:bCs w:val="false"/>
+        </w:rPr>
+        <w:t>Run only second part (fine tuning) by first loading model from the above initial weights file (Check for correctness of code in Train_Yolo.py)</w:t>
+      </w:r>
+    </w:p>
+    <w:p>
+      <w:pPr>
+        <w:pStyle w:val="TextBody"/>
+        <w:numPr>
+          <w:ilvl w:val="0"/>
+          <w:numId w:val="16"/>
+        </w:numPr>
+        <w:rPr/>
+      </w:pPr>
+      <w:r>
+        <w:rPr>
+          <w:rStyle w:val="StrongEmphasis"/>
+          <w:b w:val="false"/>
+          <w:bCs w:val="false"/>
+        </w:rPr>
+        <w:t>The loss for the initial epoch of second phase should be low (around 100)</w:t>
+      </w:r>
+    </w:p>
+    <w:p>
+      <w:pPr>
+        <w:pStyle w:val="TextBody"/>
+        <w:numPr>
+          <w:ilvl w:val="0"/>
+          <w:numId w:val="16"/>
+        </w:numPr>
+        <w:rPr/>
+      </w:pPr>
+      <w:r>
+        <w:rPr>
+          <w:rStyle w:val="StrongEmphasis"/>
+          <w:b w:val="false"/>
+          <w:bCs w:val="false"/>
+        </w:rPr>
+        <w:t>If loss in not correctly, try fixing any problems in code in Train_Yolo.py</w:t>
+      </w:r>
+    </w:p>
+    <w:p>
+      <w:pPr>
+        <w:pStyle w:val="TextBody"/>
+        <w:numPr>
+          <w:ilvl w:val="0"/>
+          <w:numId w:val="16"/>
+        </w:numPr>
+        <w:rPr/>
+      </w:pPr>
+      <w:r>
+        <w:rPr>
+          <w:rStyle w:val="StrongEmphasis"/>
+          <w:b w:val="false"/>
+          <w:bCs w:val="false"/>
+        </w:rPr>
+        <w:t>Else run the code without the flags (i.e running both the phases)</w:t>
+      </w:r>
+    </w:p>
+    <w:p>
+      <w:pPr>
+        <w:pStyle w:val="TextBody"/>
+        <w:rPr>
+          <w:rStyle w:val="StrongEmphasis"/>
+          <w:b w:val="false"/>
+          <w:b w:val="false"/>
+          <w:bCs w:val="false"/>
+        </w:rPr>
+      </w:pPr>
+      <w:r>
+        <w:rPr>
+          <w:b w:val="false"/>
+          <w:bCs w:val="false"/>
+        </w:rPr>
+      </w:r>
+    </w:p>
+    <w:p>
+      <w:pPr>
+        <w:pStyle w:val="Heading2"/>
+        <w:numPr>
+          <w:ilvl w:val="0"/>
+          <w:numId w:val="0"/>
+        </w:numPr>
+        <w:ind w:left="720" w:hanging="0"/>
+        <w:rPr>
+          <w:rStyle w:val="StrongEmphasis"/>
+          <w:rFonts w:ascii="Liberation Serif" w:hAnsi="Liberation Serif"/>
+          <w:b w:val="false"/>
+          <w:b w:val="false"/>
+          <w:bCs w:val="false"/>
+          <w:i w:val="false"/>
+          <w:i w:val="false"/>
+          <w:caps w:val="false"/>
+          <w:smallCaps w:val="false"/>
+          <w:strike w:val="false"/>
+          <w:dstrike w:val="false"/>
+          <w:color w:val="00000A"/>
+          <w:sz w:val="24"/>
+          <w:szCs w:val="24"/>
+          <w:u w:val="none"/>
+          <w:effect w:val="none"/>
+        </w:rPr>
+      </w:pPr>
+      <w:r>
+        <w:rPr>
+          <w:rFonts w:ascii="Liberation Serif" w:hAnsi="Liberation Serif"/>
+          <w:b w:val="false"/>
+          <w:bCs w:val="false"/>
+          <w:i w:val="false"/>
+          <w:caps w:val="false"/>
+          <w:smallCaps w:val="false"/>
+          <w:strike w:val="false"/>
+          <w:dstrike w:val="false"/>
+          <w:color w:val="00000A"/>
+          <w:sz w:val="24"/>
+          <w:szCs w:val="24"/>
+          <w:u w:val="none"/>
+          <w:effect w:val="none"/>
+        </w:rPr>
+      </w:r>
+    </w:p>
+    <w:p>
+      <w:pPr>
+        <w:pStyle w:val="Heading2"/>
+        <w:numPr>
+          <w:ilvl w:val="0"/>
+          <w:numId w:val="0"/>
+        </w:numPr>
+        <w:ind w:left="720" w:hanging="0"/>
+        <w:rPr>
+          <w:rStyle w:val="StrongEmphasis"/>
+          <w:rFonts w:ascii="Liberation Serif" w:hAnsi="Liberation Serif"/>
+          <w:b w:val="false"/>
+          <w:b w:val="false"/>
+          <w:bCs w:val="false"/>
+          <w:i w:val="false"/>
+          <w:i w:val="false"/>
+          <w:caps w:val="false"/>
+          <w:smallCaps w:val="false"/>
+          <w:strike w:val="false"/>
+          <w:dstrike w:val="false"/>
+          <w:color w:val="00000A"/>
+          <w:sz w:val="24"/>
+          <w:szCs w:val="24"/>
+          <w:u w:val="none"/>
+          <w:effect w:val="none"/>
+        </w:rPr>
+      </w:pPr>
+      <w:r>
+        <w:rPr>
+          <w:rFonts w:ascii="Liberation Serif" w:hAnsi="Liberation Serif"/>
+          <w:b w:val="false"/>
+          <w:bCs w:val="false"/>
+          <w:i w:val="false"/>
+          <w:caps w:val="false"/>
+          <w:smallCaps w:val="false"/>
+          <w:strike w:val="false"/>
+          <w:dstrike w:val="false"/>
+          <w:color w:val="00000A"/>
+          <w:sz w:val="24"/>
+          <w:szCs w:val="24"/>
+          <w:u w:val="none"/>
+          <w:effect w:val="none"/>
+        </w:rPr>
+      </w:r>
+    </w:p>
+    <w:p>
+      <w:pPr>
+        <w:pStyle w:val="Heading2"/>
+        <w:rPr>
+          <w:rStyle w:val="StrongEmphasis"/>
+          <w:rFonts w:ascii="Liberation Serif" w:hAnsi="Liberation Serif"/>
+          <w:b w:val="false"/>
+          <w:b w:val="false"/>
+          <w:bCs w:val="false"/>
+          <w:i w:val="false"/>
+          <w:i w:val="false"/>
+          <w:caps w:val="false"/>
+          <w:smallCaps w:val="false"/>
+          <w:strike w:val="false"/>
+          <w:dstrike w:val="false"/>
+          <w:color w:val="00000A"/>
+          <w:sz w:val="24"/>
+          <w:szCs w:val="24"/>
+          <w:u w:val="none"/>
+          <w:effect w:val="none"/>
+        </w:rPr>
+      </w:pPr>
+      <w:r>
+        <w:rPr>
+          <w:rFonts w:ascii="Liberation Serif" w:hAnsi="Liberation Serif"/>
+          <w:b w:val="false"/>
+          <w:bCs w:val="false"/>
+          <w:i w:val="false"/>
+          <w:caps w:val="false"/>
+          <w:smallCaps w:val="false"/>
+          <w:strike w:val="false"/>
+          <w:dstrike w:val="false"/>
+          <w:color w:val="00000A"/>
+          <w:sz w:val="24"/>
+          <w:szCs w:val="24"/>
+          <w:u w:val="none"/>
+          <w:effect w:val="none"/>
+        </w:rPr>
+      </w:r>
+    </w:p>
+    <w:p>
+      <w:pPr>
+        <w:pStyle w:val="Heading2"/>
+        <w:numPr>
+          <w:ilvl w:val="0"/>
+          <w:numId w:val="0"/>
+        </w:numPr>
+        <w:ind w:left="720" w:hanging="0"/>
+        <w:rPr>
+          <w:rStyle w:val="StrongEmphasis"/>
+          <w:rFonts w:ascii="Liberation Serif" w:hAnsi="Liberation Serif"/>
+          <w:b w:val="false"/>
+          <w:b w:val="false"/>
+          <w:bCs w:val="false"/>
+          <w:i w:val="false"/>
+          <w:i w:val="false"/>
+          <w:caps w:val="false"/>
+          <w:smallCaps w:val="false"/>
+          <w:strike w:val="false"/>
+          <w:dstrike w:val="false"/>
+          <w:color w:val="00000A"/>
+          <w:sz w:val="24"/>
+          <w:szCs w:val="24"/>
+          <w:u w:val="none"/>
+          <w:effect w:val="none"/>
+        </w:rPr>
+      </w:pPr>
+      <w:r>
+        <w:rPr>
+          <w:rFonts w:ascii="Liberation Serif" w:hAnsi="Liberation Serif"/>
+          <w:b w:val="false"/>
+          <w:bCs w:val="false"/>
+          <w:i w:val="false"/>
+          <w:caps w:val="false"/>
+          <w:smallCaps w:val="false"/>
+          <w:strike w:val="false"/>
+          <w:dstrike w:val="false"/>
+          <w:color w:val="00000A"/>
+          <w:sz w:val="24"/>
+          <w:szCs w:val="24"/>
+          <w:u w:val="none"/>
+          <w:effect w:val="none"/>
+        </w:rPr>
+      </w:r>
+    </w:p>
+    <w:p>
+      <w:pPr>
+        <w:pStyle w:val="TextBody"/>
+        <w:rPr>
+          <w:rStyle w:val="StrongEmphasis"/>
+          <w:b w:val="false"/>
+          <w:b w:val="false"/>
+          <w:bCs w:val="false"/>
+        </w:rPr>
+      </w:pPr>
+      <w:r>
+        <w:rPr>
+          <w:b w:val="false"/>
+          <w:bCs w:val="false"/>
+        </w:rPr>
       </w:r>
     </w:p>
     <w:p>
@@ -3734,6 +4051,7 @@
       </w:pPr>
       <w:rPr>
         <w:rFonts w:ascii="Symbol" w:hAnsi="Symbol" w:cs="Symbol" w:hint="default"/>
+        <w:sz w:val="24"/>
         <w:rFonts w:cs="OpenSymbol"/>
       </w:rPr>
     </w:lvl>
@@ -4026,6 +4344,8 @@
       </w:pPr>
       <w:rPr>
         <w:rFonts w:ascii="Symbol" w:hAnsi="Symbol" w:cs="Symbol" w:hint="default"/>
+        <w:sz w:val="24"/>
+        <w:b w:val="false"/>
         <w:rFonts w:cs="OpenSymbol"/>
       </w:rPr>
     </w:lvl>
@@ -4451,6 +4771,444 @@
     </w:lvl>
   </w:abstractNum>
   <w:abstractNum w:abstractNumId="13">
+    <w:lvl w:ilvl="0">
+      <w:start w:val="1"/>
+      <w:numFmt w:val="bullet"/>
+      <w:lvlText w:val=""/>
+      <w:lvlJc w:val="left"/>
+      <w:pPr>
+        <w:tabs>
+          <w:tab w:val="num" w:pos="720"/>
+        </w:tabs>
+        <w:ind w:left="720" w:hanging="360"/>
+      </w:pPr>
+      <w:rPr>
+        <w:rFonts w:ascii="Symbol" w:hAnsi="Symbol" w:cs="Symbol" w:hint="default"/>
+        <w:rFonts w:cs="OpenSymbol"/>
+      </w:rPr>
+    </w:lvl>
+    <w:lvl w:ilvl="1">
+      <w:start w:val="1"/>
+      <w:numFmt w:val="bullet"/>
+      <w:lvlText w:val="◦"/>
+      <w:lvlJc w:val="left"/>
+      <w:pPr>
+        <w:tabs>
+          <w:tab w:val="num" w:pos="1080"/>
+        </w:tabs>
+        <w:ind w:left="1080" w:hanging="360"/>
+      </w:pPr>
+      <w:rPr>
+        <w:rFonts w:ascii="OpenSymbol" w:hAnsi="OpenSymbol" w:cs="OpenSymbol" w:hint="default"/>
+        <w:rFonts w:cs="OpenSymbol"/>
+      </w:rPr>
+    </w:lvl>
+    <w:lvl w:ilvl="2">
+      <w:start w:val="1"/>
+      <w:numFmt w:val="bullet"/>
+      <w:lvlText w:val="▪"/>
+      <w:lvlJc w:val="left"/>
+      <w:pPr>
+        <w:tabs>
+          <w:tab w:val="num" w:pos="1440"/>
+        </w:tabs>
+        <w:ind w:left="1440" w:hanging="360"/>
+      </w:pPr>
+      <w:rPr>
+        <w:rFonts w:ascii="OpenSymbol" w:hAnsi="OpenSymbol" w:cs="OpenSymbol" w:hint="default"/>
+        <w:rFonts w:cs="OpenSymbol"/>
+      </w:rPr>
+    </w:lvl>
+    <w:lvl w:ilvl="3">
+      <w:start w:val="1"/>
+      <w:numFmt w:val="bullet"/>
+      <w:lvlText w:val=""/>
+      <w:lvlJc w:val="left"/>
+      <w:pPr>
+        <w:tabs>
+          <w:tab w:val="num" w:pos="1800"/>
+        </w:tabs>
+        <w:ind w:left="1800" w:hanging="360"/>
+      </w:pPr>
+      <w:rPr>
+        <w:rFonts w:ascii="Symbol" w:hAnsi="Symbol" w:cs="Symbol" w:hint="default"/>
+        <w:rFonts w:cs="OpenSymbol"/>
+      </w:rPr>
+    </w:lvl>
+    <w:lvl w:ilvl="4">
+      <w:start w:val="1"/>
+      <w:numFmt w:val="bullet"/>
+      <w:lvlText w:val="◦"/>
+      <w:lvlJc w:val="left"/>
+      <w:pPr>
+        <w:tabs>
+          <w:tab w:val="num" w:pos="2160"/>
+        </w:tabs>
+        <w:ind w:left="2160" w:hanging="360"/>
+      </w:pPr>
+      <w:rPr>
+        <w:rFonts w:ascii="OpenSymbol" w:hAnsi="OpenSymbol" w:cs="OpenSymbol" w:hint="default"/>
+        <w:rFonts w:cs="OpenSymbol"/>
+      </w:rPr>
+    </w:lvl>
+    <w:lvl w:ilvl="5">
+      <w:start w:val="1"/>
+      <w:numFmt w:val="bullet"/>
+      <w:lvlText w:val="▪"/>
+      <w:lvlJc w:val="left"/>
+      <w:pPr>
+        <w:tabs>
+          <w:tab w:val="num" w:pos="2520"/>
+        </w:tabs>
+        <w:ind w:left="2520" w:hanging="360"/>
+      </w:pPr>
+      <w:rPr>
+        <w:rFonts w:ascii="OpenSymbol" w:hAnsi="OpenSymbol" w:cs="OpenSymbol" w:hint="default"/>
+        <w:rFonts w:cs="OpenSymbol"/>
+      </w:rPr>
+    </w:lvl>
+    <w:lvl w:ilvl="6">
+      <w:start w:val="1"/>
+      <w:numFmt w:val="bullet"/>
+      <w:lvlText w:val=""/>
+      <w:lvlJc w:val="left"/>
+      <w:pPr>
+        <w:tabs>
+          <w:tab w:val="num" w:pos="2880"/>
+        </w:tabs>
+        <w:ind w:left="2880" w:hanging="360"/>
+      </w:pPr>
+      <w:rPr>
+        <w:rFonts w:ascii="Symbol" w:hAnsi="Symbol" w:cs="Symbol" w:hint="default"/>
+        <w:rFonts w:cs="OpenSymbol"/>
+      </w:rPr>
+    </w:lvl>
+    <w:lvl w:ilvl="7">
+      <w:start w:val="1"/>
+      <w:numFmt w:val="bullet"/>
+      <w:lvlText w:val="◦"/>
+      <w:lvlJc w:val="left"/>
+      <w:pPr>
+        <w:tabs>
+          <w:tab w:val="num" w:pos="3240"/>
+        </w:tabs>
+        <w:ind w:left="3240" w:hanging="360"/>
+      </w:pPr>
+      <w:rPr>
+        <w:rFonts w:ascii="OpenSymbol" w:hAnsi="OpenSymbol" w:cs="OpenSymbol" w:hint="default"/>
+        <w:rFonts w:cs="OpenSymbol"/>
+      </w:rPr>
+    </w:lvl>
+    <w:lvl w:ilvl="8">
+      <w:start w:val="1"/>
+      <w:numFmt w:val="bullet"/>
+      <w:lvlText w:val="▪"/>
+      <w:lvlJc w:val="left"/>
+      <w:pPr>
+        <w:tabs>
+          <w:tab w:val="num" w:pos="3600"/>
+        </w:tabs>
+        <w:ind w:left="3600" w:hanging="360"/>
+      </w:pPr>
+      <w:rPr>
+        <w:rFonts w:ascii="OpenSymbol" w:hAnsi="OpenSymbol" w:cs="OpenSymbol" w:hint="default"/>
+        <w:rFonts w:cs="OpenSymbol"/>
+      </w:rPr>
+    </w:lvl>
+  </w:abstractNum>
+  <w:abstractNum w:abstractNumId="14">
+    <w:lvl w:ilvl="0">
+      <w:start w:val="1"/>
+      <w:numFmt w:val="bullet"/>
+      <w:lvlText w:val=""/>
+      <w:lvlJc w:val="left"/>
+      <w:pPr>
+        <w:tabs>
+          <w:tab w:val="num" w:pos="720"/>
+        </w:tabs>
+        <w:ind w:left="720" w:hanging="360"/>
+      </w:pPr>
+      <w:rPr>
+        <w:rFonts w:ascii="Symbol" w:hAnsi="Symbol" w:cs="Symbol" w:hint="default"/>
+        <w:rFonts w:cs="OpenSymbol"/>
+      </w:rPr>
+    </w:lvl>
+    <w:lvl w:ilvl="1">
+      <w:start w:val="1"/>
+      <w:numFmt w:val="bullet"/>
+      <w:lvlText w:val="◦"/>
+      <w:lvlJc w:val="left"/>
+      <w:pPr>
+        <w:tabs>
+          <w:tab w:val="num" w:pos="1080"/>
+        </w:tabs>
+        <w:ind w:left="1080" w:hanging="360"/>
+      </w:pPr>
+      <w:rPr>
+        <w:rFonts w:ascii="OpenSymbol" w:hAnsi="OpenSymbol" w:cs="OpenSymbol" w:hint="default"/>
+        <w:rFonts w:cs="OpenSymbol"/>
+      </w:rPr>
+    </w:lvl>
+    <w:lvl w:ilvl="2">
+      <w:start w:val="1"/>
+      <w:numFmt w:val="bullet"/>
+      <w:lvlText w:val="▪"/>
+      <w:lvlJc w:val="left"/>
+      <w:pPr>
+        <w:tabs>
+          <w:tab w:val="num" w:pos="1440"/>
+        </w:tabs>
+        <w:ind w:left="1440" w:hanging="360"/>
+      </w:pPr>
+      <w:rPr>
+        <w:rFonts w:ascii="OpenSymbol" w:hAnsi="OpenSymbol" w:cs="OpenSymbol" w:hint="default"/>
+        <w:rFonts w:cs="OpenSymbol"/>
+      </w:rPr>
+    </w:lvl>
+    <w:lvl w:ilvl="3">
+      <w:start w:val="1"/>
+      <w:numFmt w:val="bullet"/>
+      <w:lvlText w:val=""/>
+      <w:lvlJc w:val="left"/>
+      <w:pPr>
+        <w:tabs>
+          <w:tab w:val="num" w:pos="1800"/>
+        </w:tabs>
+        <w:ind w:left="1800" w:hanging="360"/>
+      </w:pPr>
+      <w:rPr>
+        <w:rFonts w:ascii="Symbol" w:hAnsi="Symbol" w:cs="Symbol" w:hint="default"/>
+        <w:rFonts w:cs="OpenSymbol"/>
+      </w:rPr>
+    </w:lvl>
+    <w:lvl w:ilvl="4">
+      <w:start w:val="1"/>
+      <w:numFmt w:val="bullet"/>
+      <w:lvlText w:val="◦"/>
+      <w:lvlJc w:val="left"/>
+      <w:pPr>
+        <w:tabs>
+          <w:tab w:val="num" w:pos="2160"/>
+        </w:tabs>
+        <w:ind w:left="2160" w:hanging="360"/>
+      </w:pPr>
+      <w:rPr>
+        <w:rFonts w:ascii="OpenSymbol" w:hAnsi="OpenSymbol" w:cs="OpenSymbol" w:hint="default"/>
+        <w:rFonts w:cs="OpenSymbol"/>
+      </w:rPr>
+    </w:lvl>
+    <w:lvl w:ilvl="5">
+      <w:start w:val="1"/>
+      <w:numFmt w:val="bullet"/>
+      <w:lvlText w:val="▪"/>
+      <w:lvlJc w:val="left"/>
+      <w:pPr>
+        <w:tabs>
+          <w:tab w:val="num" w:pos="2520"/>
+        </w:tabs>
+        <w:ind w:left="2520" w:hanging="360"/>
+      </w:pPr>
+      <w:rPr>
+        <w:rFonts w:ascii="OpenSymbol" w:hAnsi="OpenSymbol" w:cs="OpenSymbol" w:hint="default"/>
+        <w:rFonts w:cs="OpenSymbol"/>
+      </w:rPr>
+    </w:lvl>
+    <w:lvl w:ilvl="6">
+      <w:start w:val="1"/>
+      <w:numFmt w:val="bullet"/>
+      <w:lvlText w:val=""/>
+      <w:lvlJc w:val="left"/>
+      <w:pPr>
+        <w:tabs>
+          <w:tab w:val="num" w:pos="2880"/>
+        </w:tabs>
+        <w:ind w:left="2880" w:hanging="360"/>
+      </w:pPr>
+      <w:rPr>
+        <w:rFonts w:ascii="Symbol" w:hAnsi="Symbol" w:cs="Symbol" w:hint="default"/>
+        <w:rFonts w:cs="OpenSymbol"/>
+      </w:rPr>
+    </w:lvl>
+    <w:lvl w:ilvl="7">
+      <w:start w:val="1"/>
+      <w:numFmt w:val="bullet"/>
+      <w:lvlText w:val="◦"/>
+      <w:lvlJc w:val="left"/>
+      <w:pPr>
+        <w:tabs>
+          <w:tab w:val="num" w:pos="3240"/>
+        </w:tabs>
+        <w:ind w:left="3240" w:hanging="360"/>
+      </w:pPr>
+      <w:rPr>
+        <w:rFonts w:ascii="OpenSymbol" w:hAnsi="OpenSymbol" w:cs="OpenSymbol" w:hint="default"/>
+        <w:rFonts w:cs="OpenSymbol"/>
+      </w:rPr>
+    </w:lvl>
+    <w:lvl w:ilvl="8">
+      <w:start w:val="1"/>
+      <w:numFmt w:val="bullet"/>
+      <w:lvlText w:val="▪"/>
+      <w:lvlJc w:val="left"/>
+      <w:pPr>
+        <w:tabs>
+          <w:tab w:val="num" w:pos="3600"/>
+        </w:tabs>
+        <w:ind w:left="3600" w:hanging="360"/>
+      </w:pPr>
+      <w:rPr>
+        <w:rFonts w:ascii="OpenSymbol" w:hAnsi="OpenSymbol" w:cs="OpenSymbol" w:hint="default"/>
+        <w:rFonts w:cs="OpenSymbol"/>
+      </w:rPr>
+    </w:lvl>
+  </w:abstractNum>
+  <w:abstractNum w:abstractNumId="15">
+    <w:lvl w:ilvl="0">
+      <w:start w:val="1"/>
+      <w:numFmt w:val="bullet"/>
+      <w:lvlText w:val=""/>
+      <w:lvlJc w:val="left"/>
+      <w:pPr>
+        <w:tabs>
+          <w:tab w:val="num" w:pos="720"/>
+        </w:tabs>
+        <w:ind w:left="720" w:hanging="360"/>
+      </w:pPr>
+      <w:rPr>
+        <w:rFonts w:ascii="Symbol" w:hAnsi="Symbol" w:cs="Symbol" w:hint="default"/>
+        <w:rFonts w:cs="OpenSymbol"/>
+      </w:rPr>
+    </w:lvl>
+    <w:lvl w:ilvl="1">
+      <w:start w:val="1"/>
+      <w:numFmt w:val="bullet"/>
+      <w:lvlText w:val="◦"/>
+      <w:lvlJc w:val="left"/>
+      <w:pPr>
+        <w:tabs>
+          <w:tab w:val="num" w:pos="1080"/>
+        </w:tabs>
+        <w:ind w:left="1080" w:hanging="360"/>
+      </w:pPr>
+      <w:rPr>
+        <w:rFonts w:ascii="OpenSymbol" w:hAnsi="OpenSymbol" w:cs="OpenSymbol" w:hint="default"/>
+        <w:rFonts w:cs="OpenSymbol"/>
+      </w:rPr>
+    </w:lvl>
+    <w:lvl w:ilvl="2">
+      <w:start w:val="1"/>
+      <w:numFmt w:val="bullet"/>
+      <w:lvlText w:val="▪"/>
+      <w:lvlJc w:val="left"/>
+      <w:pPr>
+        <w:tabs>
+          <w:tab w:val="num" w:pos="1440"/>
+        </w:tabs>
+        <w:ind w:left="1440" w:hanging="360"/>
+      </w:pPr>
+      <w:rPr>
+        <w:rFonts w:ascii="OpenSymbol" w:hAnsi="OpenSymbol" w:cs="OpenSymbol" w:hint="default"/>
+        <w:rFonts w:cs="OpenSymbol"/>
+      </w:rPr>
+    </w:lvl>
+    <w:lvl w:ilvl="3">
+      <w:start w:val="1"/>
+      <w:numFmt w:val="bullet"/>
+      <w:lvlText w:val=""/>
+      <w:lvlJc w:val="left"/>
+      <w:pPr>
+        <w:tabs>
+          <w:tab w:val="num" w:pos="1800"/>
+        </w:tabs>
+        <w:ind w:left="1800" w:hanging="360"/>
+      </w:pPr>
+      <w:rPr>
+        <w:rFonts w:ascii="Symbol" w:hAnsi="Symbol" w:cs="Symbol" w:hint="default"/>
+        <w:rFonts w:cs="OpenSymbol"/>
+      </w:rPr>
+    </w:lvl>
+    <w:lvl w:ilvl="4">
+      <w:start w:val="1"/>
+      <w:numFmt w:val="bullet"/>
+      <w:lvlText w:val="◦"/>
+      <w:lvlJc w:val="left"/>
+      <w:pPr>
+        <w:tabs>
+          <w:tab w:val="num" w:pos="2160"/>
+        </w:tabs>
+        <w:ind w:left="2160" w:hanging="360"/>
+      </w:pPr>
+      <w:rPr>
+        <w:rFonts w:ascii="OpenSymbol" w:hAnsi="OpenSymbol" w:cs="OpenSymbol" w:hint="default"/>
+        <w:rFonts w:cs="OpenSymbol"/>
+      </w:rPr>
+    </w:lvl>
+    <w:lvl w:ilvl="5">
+      <w:start w:val="1"/>
+      <w:numFmt w:val="bullet"/>
+      <w:lvlText w:val="▪"/>
+      <w:lvlJc w:val="left"/>
+      <w:pPr>
+        <w:tabs>
+          <w:tab w:val="num" w:pos="2520"/>
+        </w:tabs>
+        <w:ind w:left="2520" w:hanging="360"/>
+      </w:pPr>
+      <w:rPr>
+        <w:rFonts w:ascii="OpenSymbol" w:hAnsi="OpenSymbol" w:cs="OpenSymbol" w:hint="default"/>
+        <w:rFonts w:cs="OpenSymbol"/>
+      </w:rPr>
+    </w:lvl>
+    <w:lvl w:ilvl="6">
+      <w:start w:val="1"/>
+      <w:numFmt w:val="bullet"/>
+      <w:lvlText w:val=""/>
+      <w:lvlJc w:val="left"/>
+      <w:pPr>
+        <w:tabs>
+          <w:tab w:val="num" w:pos="2880"/>
+        </w:tabs>
+        <w:ind w:left="2880" w:hanging="360"/>
+      </w:pPr>
+      <w:rPr>
+        <w:rFonts w:ascii="Symbol" w:hAnsi="Symbol" w:cs="Symbol" w:hint="default"/>
+        <w:rFonts w:cs="OpenSymbol"/>
+      </w:rPr>
+    </w:lvl>
+    <w:lvl w:ilvl="7">
+      <w:start w:val="1"/>
+      <w:numFmt w:val="bullet"/>
+      <w:lvlText w:val="◦"/>
+      <w:lvlJc w:val="left"/>
+      <w:pPr>
+        <w:tabs>
+          <w:tab w:val="num" w:pos="3240"/>
+        </w:tabs>
+        <w:ind w:left="3240" w:hanging="360"/>
+      </w:pPr>
+      <w:rPr>
+        <w:rFonts w:ascii="OpenSymbol" w:hAnsi="OpenSymbol" w:cs="OpenSymbol" w:hint="default"/>
+        <w:rFonts w:cs="OpenSymbol"/>
+      </w:rPr>
+    </w:lvl>
+    <w:lvl w:ilvl="8">
+      <w:start w:val="1"/>
+      <w:numFmt w:val="bullet"/>
+      <w:lvlText w:val="▪"/>
+      <w:lvlJc w:val="left"/>
+      <w:pPr>
+        <w:tabs>
+          <w:tab w:val="num" w:pos="3600"/>
+        </w:tabs>
+        <w:ind w:left="3600" w:hanging="360"/>
+      </w:pPr>
+      <w:rPr>
+        <w:rFonts w:ascii="OpenSymbol" w:hAnsi="OpenSymbol" w:cs="OpenSymbol" w:hint="default"/>
+        <w:rFonts w:cs="OpenSymbol"/>
+      </w:rPr>
+    </w:lvl>
+  </w:abstractNum>
+  <w:abstractNum w:abstractNumId="16">
     <w:lvl w:ilvl="0">
       <w:start w:val="1"/>
       <w:numFmt w:val="bullet"/>
@@ -4635,6 +5393,15 @@
   <w:num w:numId="13">
     <w:abstractNumId w:val="13"/>
   </w:num>
+  <w:num w:numId="14">
+    <w:abstractNumId w:val="14"/>
+  </w:num>
+  <w:num w:numId="15">
+    <w:abstractNumId w:val="15"/>
+  </w:num>
+  <w:num w:numId="16">
+    <w:abstractNumId w:val="16"/>
+  </w:num>
 </w:numbering>
 </file>
 
@@ -4658,9 +5425,7 @@
     <w:qFormat/>
     <w:pPr>
       <w:widowControl/>
-      <w:kinsoku w:val="true"/>
-      <w:overflowPunct w:val="true"/>
-      <w:autoSpaceDE w:val="true"/>
+      <w:overflowPunct w:val="false"/>
       <w:bidi w:val="0"/>
       <w:jc w:val="left"/>
     </w:pPr>
@@ -5624,6 +6389,703 @@
       <w:bCs/>
     </w:rPr>
   </w:style>
+  <w:style w:type="character" w:styleId="ListLabel127">
+    <w:name w:val="ListLabel 127"/>
+    <w:qFormat/>
+    <w:rPr>
+      <w:rFonts w:cs="OpenSymbol"/>
+    </w:rPr>
+  </w:style>
+  <w:style w:type="character" w:styleId="ListLabel128">
+    <w:name w:val="ListLabel 128"/>
+    <w:qFormat/>
+    <w:rPr>
+      <w:rFonts w:cs="OpenSymbol"/>
+    </w:rPr>
+  </w:style>
+  <w:style w:type="character" w:styleId="ListLabel129">
+    <w:name w:val="ListLabel 129"/>
+    <w:qFormat/>
+    <w:rPr>
+      <w:rFonts w:cs="OpenSymbol"/>
+    </w:rPr>
+  </w:style>
+  <w:style w:type="character" w:styleId="ListLabel130">
+    <w:name w:val="ListLabel 130"/>
+    <w:qFormat/>
+    <w:rPr>
+      <w:rFonts w:cs="OpenSymbol"/>
+    </w:rPr>
+  </w:style>
+  <w:style w:type="character" w:styleId="ListLabel131">
+    <w:name w:val="ListLabel 131"/>
+    <w:qFormat/>
+    <w:rPr>
+      <w:rFonts w:cs="OpenSymbol"/>
+    </w:rPr>
+  </w:style>
+  <w:style w:type="character" w:styleId="ListLabel132">
+    <w:name w:val="ListLabel 132"/>
+    <w:qFormat/>
+    <w:rPr>
+      <w:rFonts w:cs="OpenSymbol"/>
+    </w:rPr>
+  </w:style>
+  <w:style w:type="character" w:styleId="ListLabel133">
+    <w:name w:val="ListLabel 133"/>
+    <w:qFormat/>
+    <w:rPr>
+      <w:rFonts w:cs="OpenSymbol"/>
+    </w:rPr>
+  </w:style>
+  <w:style w:type="character" w:styleId="ListLabel134">
+    <w:name w:val="ListLabel 134"/>
+    <w:qFormat/>
+    <w:rPr>
+      <w:rFonts w:cs="OpenSymbol"/>
+    </w:rPr>
+  </w:style>
+  <w:style w:type="character" w:styleId="ListLabel135">
+    <w:name w:val="ListLabel 135"/>
+    <w:qFormat/>
+    <w:rPr>
+      <w:rFonts w:cs="OpenSymbol"/>
+    </w:rPr>
+  </w:style>
+  <w:style w:type="character" w:styleId="ListLabel136">
+    <w:name w:val="ListLabel 136"/>
+    <w:qFormat/>
+    <w:rPr>
+      <w:rFonts w:cs="OpenSymbol"/>
+      <w:sz w:val="24"/>
+    </w:rPr>
+  </w:style>
+  <w:style w:type="character" w:styleId="ListLabel137">
+    <w:name w:val="ListLabel 137"/>
+    <w:qFormat/>
+    <w:rPr>
+      <w:rFonts w:cs="OpenSymbol"/>
+    </w:rPr>
+  </w:style>
+  <w:style w:type="character" w:styleId="ListLabel138">
+    <w:name w:val="ListLabel 138"/>
+    <w:qFormat/>
+    <w:rPr>
+      <w:rFonts w:cs="OpenSymbol"/>
+    </w:rPr>
+  </w:style>
+  <w:style w:type="character" w:styleId="ListLabel139">
+    <w:name w:val="ListLabel 139"/>
+    <w:qFormat/>
+    <w:rPr>
+      <w:rFonts w:cs="OpenSymbol"/>
+    </w:rPr>
+  </w:style>
+  <w:style w:type="character" w:styleId="ListLabel140">
+    <w:name w:val="ListLabel 140"/>
+    <w:qFormat/>
+    <w:rPr>
+      <w:rFonts w:cs="OpenSymbol"/>
+    </w:rPr>
+  </w:style>
+  <w:style w:type="character" w:styleId="ListLabel141">
+    <w:name w:val="ListLabel 141"/>
+    <w:qFormat/>
+    <w:rPr>
+      <w:rFonts w:cs="OpenSymbol"/>
+    </w:rPr>
+  </w:style>
+  <w:style w:type="character" w:styleId="ListLabel142">
+    <w:name w:val="ListLabel 142"/>
+    <w:qFormat/>
+    <w:rPr>
+      <w:rFonts w:cs="OpenSymbol"/>
+    </w:rPr>
+  </w:style>
+  <w:style w:type="character" w:styleId="ListLabel143">
+    <w:name w:val="ListLabel 143"/>
+    <w:qFormat/>
+    <w:rPr>
+      <w:rFonts w:cs="OpenSymbol"/>
+    </w:rPr>
+  </w:style>
+  <w:style w:type="character" w:styleId="ListLabel144">
+    <w:name w:val="ListLabel 144"/>
+    <w:qFormat/>
+    <w:rPr>
+      <w:rFonts w:cs="OpenSymbol"/>
+    </w:rPr>
+  </w:style>
+  <w:style w:type="character" w:styleId="ListLabel145">
+    <w:name w:val="ListLabel 145"/>
+    <w:qFormat/>
+    <w:rPr>
+      <w:rFonts w:cs="OpenSymbol"/>
+    </w:rPr>
+  </w:style>
+  <w:style w:type="character" w:styleId="ListLabel146">
+    <w:name w:val="ListLabel 146"/>
+    <w:qFormat/>
+    <w:rPr>
+      <w:rFonts w:cs="OpenSymbol"/>
+    </w:rPr>
+  </w:style>
+  <w:style w:type="character" w:styleId="ListLabel147">
+    <w:name w:val="ListLabel 147"/>
+    <w:qFormat/>
+    <w:rPr>
+      <w:rFonts w:cs="OpenSymbol"/>
+    </w:rPr>
+  </w:style>
+  <w:style w:type="character" w:styleId="ListLabel148">
+    <w:name w:val="ListLabel 148"/>
+    <w:qFormat/>
+    <w:rPr>
+      <w:rFonts w:cs="OpenSymbol"/>
+    </w:rPr>
+  </w:style>
+  <w:style w:type="character" w:styleId="ListLabel149">
+    <w:name w:val="ListLabel 149"/>
+    <w:qFormat/>
+    <w:rPr>
+      <w:rFonts w:cs="OpenSymbol"/>
+    </w:rPr>
+  </w:style>
+  <w:style w:type="character" w:styleId="ListLabel150">
+    <w:name w:val="ListLabel 150"/>
+    <w:qFormat/>
+    <w:rPr>
+      <w:rFonts w:cs="OpenSymbol"/>
+    </w:rPr>
+  </w:style>
+  <w:style w:type="character" w:styleId="ListLabel151">
+    <w:name w:val="ListLabel 151"/>
+    <w:qFormat/>
+    <w:rPr>
+      <w:rFonts w:cs="OpenSymbol"/>
+    </w:rPr>
+  </w:style>
+  <w:style w:type="character" w:styleId="ListLabel152">
+    <w:name w:val="ListLabel 152"/>
+    <w:qFormat/>
+    <w:rPr>
+      <w:rFonts w:cs="OpenSymbol"/>
+    </w:rPr>
+  </w:style>
+  <w:style w:type="character" w:styleId="ListLabel153">
+    <w:name w:val="ListLabel 153"/>
+    <w:qFormat/>
+    <w:rPr>
+      <w:rFonts w:cs="OpenSymbol"/>
+    </w:rPr>
+  </w:style>
+  <w:style w:type="character" w:styleId="ListLabel154">
+    <w:name w:val="ListLabel 154"/>
+    <w:qFormat/>
+    <w:rPr>
+      <w:rFonts w:cs="OpenSymbol"/>
+    </w:rPr>
+  </w:style>
+  <w:style w:type="character" w:styleId="ListLabel155">
+    <w:name w:val="ListLabel 155"/>
+    <w:qFormat/>
+    <w:rPr>
+      <w:rFonts w:cs="OpenSymbol"/>
+    </w:rPr>
+  </w:style>
+  <w:style w:type="character" w:styleId="ListLabel156">
+    <w:name w:val="ListLabel 156"/>
+    <w:qFormat/>
+    <w:rPr>
+      <w:rFonts w:cs="OpenSymbol"/>
+    </w:rPr>
+  </w:style>
+  <w:style w:type="character" w:styleId="ListLabel157">
+    <w:name w:val="ListLabel 157"/>
+    <w:qFormat/>
+    <w:rPr>
+      <w:rFonts w:cs="OpenSymbol"/>
+    </w:rPr>
+  </w:style>
+  <w:style w:type="character" w:styleId="ListLabel158">
+    <w:name w:val="ListLabel 158"/>
+    <w:qFormat/>
+    <w:rPr>
+      <w:rFonts w:cs="OpenSymbol"/>
+    </w:rPr>
+  </w:style>
+  <w:style w:type="character" w:styleId="ListLabel159">
+    <w:name w:val="ListLabel 159"/>
+    <w:qFormat/>
+    <w:rPr>
+      <w:rFonts w:cs="OpenSymbol"/>
+    </w:rPr>
+  </w:style>
+  <w:style w:type="character" w:styleId="ListLabel160">
+    <w:name w:val="ListLabel 160"/>
+    <w:qFormat/>
+    <w:rPr>
+      <w:rFonts w:cs="OpenSymbol"/>
+    </w:rPr>
+  </w:style>
+  <w:style w:type="character" w:styleId="ListLabel161">
+    <w:name w:val="ListLabel 161"/>
+    <w:qFormat/>
+    <w:rPr>
+      <w:rFonts w:cs="OpenSymbol"/>
+    </w:rPr>
+  </w:style>
+  <w:style w:type="character" w:styleId="ListLabel162">
+    <w:name w:val="ListLabel 162"/>
+    <w:qFormat/>
+    <w:rPr>
+      <w:rFonts w:cs="OpenSymbol"/>
+    </w:rPr>
+  </w:style>
+  <w:style w:type="character" w:styleId="ListLabel163">
+    <w:name w:val="ListLabel 163"/>
+    <w:qFormat/>
+    <w:rPr>
+      <w:rFonts w:ascii="Liberation Serif" w:hAnsi="Liberation Serif" w:cs="OpenSymbol"/>
+      <w:sz w:val="24"/>
+    </w:rPr>
+  </w:style>
+  <w:style w:type="character" w:styleId="ListLabel164">
+    <w:name w:val="ListLabel 164"/>
+    <w:qFormat/>
+    <w:rPr>
+      <w:rFonts w:cs="OpenSymbol"/>
+    </w:rPr>
+  </w:style>
+  <w:style w:type="character" w:styleId="ListLabel165">
+    <w:name w:val="ListLabel 165"/>
+    <w:qFormat/>
+    <w:rPr>
+      <w:rFonts w:cs="OpenSymbol"/>
+    </w:rPr>
+  </w:style>
+  <w:style w:type="character" w:styleId="ListLabel166">
+    <w:name w:val="ListLabel 166"/>
+    <w:qFormat/>
+    <w:rPr>
+      <w:rFonts w:cs="OpenSymbol"/>
+    </w:rPr>
+  </w:style>
+  <w:style w:type="character" w:styleId="ListLabel167">
+    <w:name w:val="ListLabel 167"/>
+    <w:qFormat/>
+    <w:rPr>
+      <w:rFonts w:cs="OpenSymbol"/>
+    </w:rPr>
+  </w:style>
+  <w:style w:type="character" w:styleId="ListLabel168">
+    <w:name w:val="ListLabel 168"/>
+    <w:qFormat/>
+    <w:rPr>
+      <w:rFonts w:cs="OpenSymbol"/>
+    </w:rPr>
+  </w:style>
+  <w:style w:type="character" w:styleId="ListLabel169">
+    <w:name w:val="ListLabel 169"/>
+    <w:qFormat/>
+    <w:rPr>
+      <w:rFonts w:cs="OpenSymbol"/>
+    </w:rPr>
+  </w:style>
+  <w:style w:type="character" w:styleId="ListLabel170">
+    <w:name w:val="ListLabel 170"/>
+    <w:qFormat/>
+    <w:rPr>
+      <w:rFonts w:cs="OpenSymbol"/>
+    </w:rPr>
+  </w:style>
+  <w:style w:type="character" w:styleId="ListLabel171">
+    <w:name w:val="ListLabel 171"/>
+    <w:qFormat/>
+    <w:rPr>
+      <w:rFonts w:cs="OpenSymbol"/>
+    </w:rPr>
+  </w:style>
+  <w:style w:type="character" w:styleId="ListLabel172">
+    <w:name w:val="ListLabel 172"/>
+    <w:qFormat/>
+    <w:rPr>
+      <w:rFonts w:cs="OpenSymbol"/>
+    </w:rPr>
+  </w:style>
+  <w:style w:type="character" w:styleId="ListLabel173">
+    <w:name w:val="ListLabel 173"/>
+    <w:qFormat/>
+    <w:rPr>
+      <w:rFonts w:cs="OpenSymbol"/>
+    </w:rPr>
+  </w:style>
+  <w:style w:type="character" w:styleId="ListLabel174">
+    <w:name w:val="ListLabel 174"/>
+    <w:qFormat/>
+    <w:rPr>
+      <w:rFonts w:cs="OpenSymbol"/>
+    </w:rPr>
+  </w:style>
+  <w:style w:type="character" w:styleId="ListLabel175">
+    <w:name w:val="ListLabel 175"/>
+    <w:qFormat/>
+    <w:rPr>
+      <w:rFonts w:cs="OpenSymbol"/>
+    </w:rPr>
+  </w:style>
+  <w:style w:type="character" w:styleId="ListLabel176">
+    <w:name w:val="ListLabel 176"/>
+    <w:qFormat/>
+    <w:rPr>
+      <w:rFonts w:cs="OpenSymbol"/>
+    </w:rPr>
+  </w:style>
+  <w:style w:type="character" w:styleId="ListLabel177">
+    <w:name w:val="ListLabel 177"/>
+    <w:qFormat/>
+    <w:rPr>
+      <w:rFonts w:cs="OpenSymbol"/>
+    </w:rPr>
+  </w:style>
+  <w:style w:type="character" w:styleId="ListLabel178">
+    <w:name w:val="ListLabel 178"/>
+    <w:qFormat/>
+    <w:rPr>
+      <w:rFonts w:cs="OpenSymbol"/>
+    </w:rPr>
+  </w:style>
+  <w:style w:type="character" w:styleId="ListLabel179">
+    <w:name w:val="ListLabel 179"/>
+    <w:qFormat/>
+    <w:rPr>
+      <w:rFonts w:cs="OpenSymbol"/>
+    </w:rPr>
+  </w:style>
+  <w:style w:type="character" w:styleId="ListLabel180">
+    <w:name w:val="ListLabel 180"/>
+    <w:qFormat/>
+    <w:rPr>
+      <w:rFonts w:cs="OpenSymbol"/>
+    </w:rPr>
+  </w:style>
+  <w:style w:type="character" w:styleId="ListLabel181">
+    <w:name w:val="ListLabel 181"/>
+    <w:qFormat/>
+    <w:rPr>
+      <w:rFonts w:ascii="Liberation Serif" w:hAnsi="Liberation Serif" w:cs="OpenSymbol"/>
+      <w:b w:val="false"/>
+      <w:sz w:val="24"/>
+    </w:rPr>
+  </w:style>
+  <w:style w:type="character" w:styleId="ListLabel182">
+    <w:name w:val="ListLabel 182"/>
+    <w:qFormat/>
+    <w:rPr>
+      <w:rFonts w:cs="OpenSymbol"/>
+    </w:rPr>
+  </w:style>
+  <w:style w:type="character" w:styleId="ListLabel183">
+    <w:name w:val="ListLabel 183"/>
+    <w:qFormat/>
+    <w:rPr>
+      <w:rFonts w:cs="OpenSymbol"/>
+    </w:rPr>
+  </w:style>
+  <w:style w:type="character" w:styleId="ListLabel184">
+    <w:name w:val="ListLabel 184"/>
+    <w:qFormat/>
+    <w:rPr>
+      <w:rFonts w:cs="OpenSymbol"/>
+    </w:rPr>
+  </w:style>
+  <w:style w:type="character" w:styleId="ListLabel185">
+    <w:name w:val="ListLabel 185"/>
+    <w:qFormat/>
+    <w:rPr>
+      <w:rFonts w:cs="OpenSymbol"/>
+    </w:rPr>
+  </w:style>
+  <w:style w:type="character" w:styleId="ListLabel186">
+    <w:name w:val="ListLabel 186"/>
+    <w:qFormat/>
+    <w:rPr>
+      <w:rFonts w:cs="OpenSymbol"/>
+    </w:rPr>
+  </w:style>
+  <w:style w:type="character" w:styleId="ListLabel187">
+    <w:name w:val="ListLabel 187"/>
+    <w:qFormat/>
+    <w:rPr>
+      <w:rFonts w:cs="OpenSymbol"/>
+    </w:rPr>
+  </w:style>
+  <w:style w:type="character" w:styleId="ListLabel188">
+    <w:name w:val="ListLabel 188"/>
+    <w:qFormat/>
+    <w:rPr>
+      <w:rFonts w:cs="OpenSymbol"/>
+    </w:rPr>
+  </w:style>
+  <w:style w:type="character" w:styleId="ListLabel189">
+    <w:name w:val="ListLabel 189"/>
+    <w:qFormat/>
+    <w:rPr>
+      <w:rFonts w:cs="OpenSymbol"/>
+    </w:rPr>
+  </w:style>
+  <w:style w:type="character" w:styleId="ListLabel190">
+    <w:name w:val="ListLabel 190"/>
+    <w:qFormat/>
+    <w:rPr>
+      <w:rFonts w:cs="OpenSymbol"/>
+    </w:rPr>
+  </w:style>
+  <w:style w:type="character" w:styleId="ListLabel191">
+    <w:name w:val="ListLabel 191"/>
+    <w:qFormat/>
+    <w:rPr>
+      <w:rFonts w:cs="OpenSymbol"/>
+    </w:rPr>
+  </w:style>
+  <w:style w:type="character" w:styleId="ListLabel192">
+    <w:name w:val="ListLabel 192"/>
+    <w:qFormat/>
+    <w:rPr>
+      <w:rFonts w:cs="OpenSymbol"/>
+    </w:rPr>
+  </w:style>
+  <w:style w:type="character" w:styleId="ListLabel193">
+    <w:name w:val="ListLabel 193"/>
+    <w:qFormat/>
+    <w:rPr>
+      <w:rFonts w:cs="OpenSymbol"/>
+    </w:rPr>
+  </w:style>
+  <w:style w:type="character" w:styleId="ListLabel194">
+    <w:name w:val="ListLabel 194"/>
+    <w:qFormat/>
+    <w:rPr>
+      <w:rFonts w:cs="OpenSymbol"/>
+    </w:rPr>
+  </w:style>
+  <w:style w:type="character" w:styleId="ListLabel195">
+    <w:name w:val="ListLabel 195"/>
+    <w:qFormat/>
+    <w:rPr>
+      <w:rFonts w:cs="OpenSymbol"/>
+    </w:rPr>
+  </w:style>
+  <w:style w:type="character" w:styleId="ListLabel196">
+    <w:name w:val="ListLabel 196"/>
+    <w:qFormat/>
+    <w:rPr>
+      <w:rFonts w:cs="OpenSymbol"/>
+    </w:rPr>
+  </w:style>
+  <w:style w:type="character" w:styleId="ListLabel197">
+    <w:name w:val="ListLabel 197"/>
+    <w:qFormat/>
+    <w:rPr>
+      <w:rFonts w:cs="OpenSymbol"/>
+    </w:rPr>
+  </w:style>
+  <w:style w:type="character" w:styleId="ListLabel198">
+    <w:name w:val="ListLabel 198"/>
+    <w:qFormat/>
+    <w:rPr>
+      <w:rFonts w:cs="OpenSymbol"/>
+    </w:rPr>
+  </w:style>
+  <w:style w:type="character" w:styleId="ListLabel199">
+    <w:name w:val="ListLabel 199"/>
+    <w:qFormat/>
+    <w:rPr>
+      <w:rFonts w:cs="OpenSymbol"/>
+    </w:rPr>
+  </w:style>
+  <w:style w:type="character" w:styleId="ListLabel200">
+    <w:name w:val="ListLabel 200"/>
+    <w:qFormat/>
+    <w:rPr>
+      <w:rFonts w:cs="OpenSymbol"/>
+    </w:rPr>
+  </w:style>
+  <w:style w:type="character" w:styleId="ListLabel201">
+    <w:name w:val="ListLabel 201"/>
+    <w:qFormat/>
+    <w:rPr>
+      <w:rFonts w:cs="OpenSymbol"/>
+    </w:rPr>
+  </w:style>
+  <w:style w:type="character" w:styleId="ListLabel202">
+    <w:name w:val="ListLabel 202"/>
+    <w:qFormat/>
+    <w:rPr>
+      <w:rFonts w:cs="OpenSymbol"/>
+    </w:rPr>
+  </w:style>
+  <w:style w:type="character" w:styleId="ListLabel203">
+    <w:name w:val="ListLabel 203"/>
+    <w:qFormat/>
+    <w:rPr>
+      <w:rFonts w:cs="OpenSymbol"/>
+    </w:rPr>
+  </w:style>
+  <w:style w:type="character" w:styleId="ListLabel204">
+    <w:name w:val="ListLabel 204"/>
+    <w:qFormat/>
+    <w:rPr>
+      <w:rFonts w:cs="OpenSymbol"/>
+    </w:rPr>
+  </w:style>
+  <w:style w:type="character" w:styleId="ListLabel205">
+    <w:name w:val="ListLabel 205"/>
+    <w:qFormat/>
+    <w:rPr>
+      <w:rFonts w:cs="OpenSymbol"/>
+    </w:rPr>
+  </w:style>
+  <w:style w:type="character" w:styleId="ListLabel206">
+    <w:name w:val="ListLabel 206"/>
+    <w:qFormat/>
+    <w:rPr>
+      <w:rFonts w:cs="OpenSymbol"/>
+    </w:rPr>
+  </w:style>
+  <w:style w:type="character" w:styleId="ListLabel207">
+    <w:name w:val="ListLabel 207"/>
+    <w:qFormat/>
+    <w:rPr>
+      <w:rFonts w:cs="OpenSymbol"/>
+    </w:rPr>
+  </w:style>
+  <w:style w:type="character" w:styleId="ListLabel208">
+    <w:name w:val="ListLabel 208"/>
+    <w:qFormat/>
+    <w:rPr>
+      <w:rFonts w:cs="OpenSymbol"/>
+    </w:rPr>
+  </w:style>
+  <w:style w:type="character" w:styleId="ListLabel209">
+    <w:name w:val="ListLabel 209"/>
+    <w:qFormat/>
+    <w:rPr>
+      <w:rFonts w:cs="OpenSymbol"/>
+    </w:rPr>
+  </w:style>
+  <w:style w:type="character" w:styleId="ListLabel210">
+    <w:name w:val="ListLabel 210"/>
+    <w:qFormat/>
+    <w:rPr>
+      <w:rFonts w:cs="OpenSymbol"/>
+    </w:rPr>
+  </w:style>
+  <w:style w:type="character" w:styleId="ListLabel211">
+    <w:name w:val="ListLabel 211"/>
+    <w:qFormat/>
+    <w:rPr>
+      <w:rFonts w:cs="OpenSymbol"/>
+    </w:rPr>
+  </w:style>
+  <w:style w:type="character" w:styleId="ListLabel212">
+    <w:name w:val="ListLabel 212"/>
+    <w:qFormat/>
+    <w:rPr>
+      <w:rFonts w:cs="OpenSymbol"/>
+    </w:rPr>
+  </w:style>
+  <w:style w:type="character" w:styleId="ListLabel213">
+    <w:name w:val="ListLabel 213"/>
+    <w:qFormat/>
+    <w:rPr>
+      <w:rFonts w:cs="OpenSymbol"/>
+    </w:rPr>
+  </w:style>
+  <w:style w:type="character" w:styleId="ListLabel214">
+    <w:name w:val="ListLabel 214"/>
+    <w:qFormat/>
+    <w:rPr>
+      <w:rFonts w:cs="OpenSymbol"/>
+    </w:rPr>
+  </w:style>
+  <w:style w:type="character" w:styleId="ListLabel215">
+    <w:name w:val="ListLabel 215"/>
+    <w:qFormat/>
+    <w:rPr>
+      <w:rFonts w:cs="OpenSymbol"/>
+    </w:rPr>
+  </w:style>
+  <w:style w:type="character" w:styleId="ListLabel216">
+    <w:name w:val="ListLabel 216"/>
+    <w:qFormat/>
+    <w:rPr>
+      <w:rFonts w:cs="OpenSymbol"/>
+    </w:rPr>
+  </w:style>
+  <w:style w:type="character" w:styleId="ListLabel217">
+    <w:name w:val="ListLabel 217"/>
+    <w:qFormat/>
+    <w:rPr>
+      <w:rFonts w:cs="OpenSymbol"/>
+    </w:rPr>
+  </w:style>
+  <w:style w:type="character" w:styleId="ListLabel218">
+    <w:name w:val="ListLabel 218"/>
+    <w:qFormat/>
+    <w:rPr>
+      <w:rFonts w:cs="OpenSymbol"/>
+    </w:rPr>
+  </w:style>
+  <w:style w:type="character" w:styleId="ListLabel219">
+    <w:name w:val="ListLabel 219"/>
+    <w:qFormat/>
+    <w:rPr>
+      <w:rFonts w:cs="OpenSymbol"/>
+    </w:rPr>
+  </w:style>
+  <w:style w:type="character" w:styleId="ListLabel220">
+    <w:name w:val="ListLabel 220"/>
+    <w:qFormat/>
+    <w:rPr>
+      <w:rFonts w:cs="OpenSymbol"/>
+    </w:rPr>
+  </w:style>
+  <w:style w:type="character" w:styleId="ListLabel221">
+    <w:name w:val="ListLabel 221"/>
+    <w:qFormat/>
+    <w:rPr>
+      <w:rFonts w:cs="OpenSymbol"/>
+    </w:rPr>
+  </w:style>
+  <w:style w:type="character" w:styleId="ListLabel222">
+    <w:name w:val="ListLabel 222"/>
+    <w:qFormat/>
+    <w:rPr>
+      <w:rFonts w:cs="OpenSymbol"/>
+    </w:rPr>
+  </w:style>
+  <w:style w:type="character" w:styleId="ListLabel223">
+    <w:name w:val="ListLabel 223"/>
+    <w:qFormat/>
+    <w:rPr>
+      <w:rFonts w:cs="OpenSymbol"/>
+    </w:rPr>
+  </w:style>
+  <w:style w:type="character" w:styleId="ListLabel224">
+    <w:name w:val="ListLabel 224"/>
+    <w:qFormat/>
+    <w:rPr>
+      <w:rFonts w:cs="OpenSymbol"/>
+    </w:rPr>
+  </w:style>
+  <w:style w:type="character" w:styleId="ListLabel225">
+    <w:name w:val="ListLabel 225"/>
+    <w:qFormat/>
+    <w:rPr>
+      <w:rFonts w:cs="OpenSymbol"/>
+    </w:rPr>
+  </w:style>
   <w:style w:type="paragraph" w:styleId="Heading">
     <w:name w:val="Heading"/>
     <w:basedOn w:val="Normal"/>
@@ -5703,5 +7165,12 @@
     <w:pPr/>
     <w:rPr/>
   </w:style>
+  <w:style w:type="paragraph" w:styleId="Subtitle">
+    <w:name w:val="Subtitle"/>
+    <w:basedOn w:val="Heading"/>
+    <w:qFormat/>
+    <w:pPr/>
+    <w:rPr/>
+  </w:style>
 </w:styles>
 </file>
</xml_diff>